<commit_message>
Update Documentation #1  Changes to be committed: 	new file:   ER-Diagram-ER-Concettuale.png 	new file:   ER-Diagram-Titoli di viaggio.png 	modified:   ER-Diagram-Tratte e veicoli.png 	new file:   ER-Diagram-Turni.png 	modified:   public-trasport-db.docx
</commit_message>
<xml_diff>
--- a/doc/public-trasport-db.docx
+++ b/doc/public-trasport-db.docx
@@ -1002,21 +1002,7 @@
               <w:rPr>
                 <w:lang w:val="it-IT"/>
               </w:rPr>
-              <w:t xml:space="preserve">I gestori del servizio devono poter gestire l’orario di lavoro dei conducenti, organizzati in turni di otto ore. Un conducente deve effettuare </w:t>
-            </w:r>
-            <w:proofErr w:type="gramStart"/>
-            <w:r>
-              <w:rPr>
-                <w:lang w:val="it-IT"/>
-              </w:rPr>
-              <w:t>5</w:t>
-            </w:r>
-            <w:proofErr w:type="gramEnd"/>
-            <w:r>
-              <w:rPr>
-                <w:lang w:val="it-IT"/>
-              </w:rPr>
-              <w:t xml:space="preserve"> turni a settimana. La gestione dei turni avviene da parte dei gestori del servizio su base mensile. Qualora un conducente si ponga in malattia, i gestori del servizio devono poter indicare che il conducente non ha coperto il turno per malattia e identificare un nuovo conducente cui assegnare la sostituzione del turno.</w:t>
+              <w:t>I gestori del servizio devono poter gestire l’orario di lavoro dei conducenti, organizzati in turni di otto ore. Un conducente deve effettuare 5 turni a settimana. La gestione dei turni avviene da parte dei gestori del servizio su base mensile. Qualora un conducente si ponga in malattia, i gestori del servizio devono poter indicare che il conducente non ha coperto il turno per malattia e identificare un nuovo conducente cui assegnare la sostituzione del turno.</w:t>
             </w:r>
           </w:p>
           <w:p>
@@ -1030,21 +1016,7 @@
               <w:rPr>
                 <w:lang w:val="it-IT"/>
               </w:rPr>
-              <w:t xml:space="preserve">Ogni veicolo è equipaggiato di un dispositivo GPS che, ogni </w:t>
-            </w:r>
-            <w:proofErr w:type="gramStart"/>
-            <w:r>
-              <w:rPr>
-                <w:lang w:val="it-IT"/>
-              </w:rPr>
-              <w:t>5</w:t>
-            </w:r>
-            <w:proofErr w:type="gramEnd"/>
-            <w:r>
-              <w:rPr>
-                <w:lang w:val="it-IT"/>
-              </w:rPr>
-              <w:t xml:space="preserve"> secondi, comunica le coordinate geografiche in cui si trova il veicolo. Gli utenti del sistema possono accedere al servizio per conoscere, dato il codice di una fermata, a quale distanza si trova un veicolo.</w:t>
+              <w:t>Ogni veicolo è equipaggiato di un dispositivo GPS che, ogni 5 secondi, comunica le coordinate geografiche in cui si trova il veicolo. Gli utenti del sistema possono accedere al servizio per conoscere, dato il codice di una fermata, a quale distanza si trova un veicolo.</w:t>
             </w:r>
           </w:p>
           <w:p>
@@ -3422,21 +3394,7 @@
               <w:rPr>
                 <w:lang w:val="it-IT"/>
               </w:rPr>
-              <w:t xml:space="preserve"> devono poter gestire l’orario di lavoro dei conducenti, organizzati in turni di otto ore. Un conducente deve effettuare </w:t>
-            </w:r>
-            <w:proofErr w:type="gramStart"/>
-            <w:r>
-              <w:rPr>
-                <w:lang w:val="it-IT"/>
-              </w:rPr>
-              <w:t>5</w:t>
-            </w:r>
-            <w:proofErr w:type="gramEnd"/>
-            <w:r>
-              <w:rPr>
-                <w:lang w:val="it-IT"/>
-              </w:rPr>
-              <w:t xml:space="preserve"> turni a settimana. La gestione dei turni avviene da parte de</w:t>
+              <w:t xml:space="preserve"> devono poter gestire l’orario di lavoro dei conducenti, organizzati in turni di otto ore. Un conducente deve effettuare 5 turni a settimana. La gestione dei turni avviene da parte de</w:t>
             </w:r>
             <w:r>
               <w:rPr>
@@ -3528,21 +3486,7 @@
               <w:rPr>
                 <w:lang w:val="it-IT"/>
               </w:rPr>
-              <w:t xml:space="preserve">Ogni veicolo è equipaggiato di un dispositivo GPS che, ogni </w:t>
-            </w:r>
-            <w:proofErr w:type="gramStart"/>
-            <w:r>
-              <w:rPr>
-                <w:lang w:val="it-IT"/>
-              </w:rPr>
-              <w:t>5</w:t>
-            </w:r>
-            <w:proofErr w:type="gramEnd"/>
-            <w:r>
-              <w:rPr>
-                <w:lang w:val="it-IT"/>
-              </w:rPr>
-              <w:t xml:space="preserve"> secondi, comunica le coordinate geografiche </w:t>
+              <w:t xml:space="preserve">Ogni veicolo è equipaggiato di un dispositivo GPS che, ogni 5 secondi, comunica le coordinate geografiche </w:t>
             </w:r>
             <w:r>
               <w:rPr>
@@ -4867,21 +4811,7 @@
               <w:rPr>
                 <w:lang w:val="it-IT"/>
               </w:rPr>
-              <w:t xml:space="preserve">identificata al più da </w:t>
-            </w:r>
-            <w:proofErr w:type="gramStart"/>
-            <w:r>
-              <w:rPr>
-                <w:lang w:val="it-IT"/>
-              </w:rPr>
-              <w:t>2</w:t>
-            </w:r>
-            <w:proofErr w:type="gramEnd"/>
-            <w:r>
-              <w:rPr>
-                <w:lang w:val="it-IT"/>
-              </w:rPr>
-              <w:t xml:space="preserve"> capolinea</w:t>
+              <w:t>identificata al più da 2 capolinea</w:t>
             </w:r>
           </w:p>
         </w:tc>
@@ -5980,21 +5910,7 @@
               <w:rPr>
                 <w:lang w:val="it-IT"/>
               </w:rPr>
-              <w:t xml:space="preserve"> </w:t>
-            </w:r>
-            <w:proofErr w:type="gramStart"/>
-            <w:r>
-              <w:rPr>
-                <w:lang w:val="it-IT"/>
-              </w:rPr>
-              <w:t>8</w:t>
-            </w:r>
-            <w:proofErr w:type="gramEnd"/>
-            <w:r>
-              <w:rPr>
-                <w:lang w:val="it-IT"/>
-              </w:rPr>
-              <w:t xml:space="preserve"> ore</w:t>
+              <w:t xml:space="preserve"> 8 ore</w:t>
             </w:r>
             <w:r>
               <w:rPr>
@@ -6966,21 +6882,7 @@
               <w:rPr>
                 <w:lang w:val="it-IT"/>
               </w:rPr>
-              <w:t xml:space="preserve">Ogni veicolo è equipaggiato di un dispositivo GPS che, ogni </w:t>
-            </w:r>
-            <w:proofErr w:type="gramStart"/>
-            <w:r>
-              <w:rPr>
-                <w:lang w:val="it-IT"/>
-              </w:rPr>
-              <w:t>5</w:t>
-            </w:r>
-            <w:proofErr w:type="gramEnd"/>
-            <w:r>
-              <w:rPr>
-                <w:lang w:val="it-IT"/>
-              </w:rPr>
-              <w:t xml:space="preserve"> secondi, comunica le coordinate geografiche </w:t>
+              <w:t xml:space="preserve">Ogni veicolo è equipaggiato di un dispositivo GPS che, ogni 5 secondi, comunica le coordinate geografiche </w:t>
             </w:r>
             <w:r>
               <w:rPr>
@@ -8326,21 +8228,7 @@
               <w:rPr>
                 <w:lang w:val="it-IT"/>
               </w:rPr>
-              <w:t xml:space="preserve">Un conducente deve effettuare </w:t>
-            </w:r>
-            <w:proofErr w:type="gramStart"/>
-            <w:r>
-              <w:rPr>
-                <w:lang w:val="it-IT"/>
-              </w:rPr>
-              <w:t>5</w:t>
-            </w:r>
-            <w:proofErr w:type="gramEnd"/>
-            <w:r>
-              <w:rPr>
-                <w:lang w:val="it-IT"/>
-              </w:rPr>
-              <w:t xml:space="preserve"> turni a settimana.</w:t>
+              <w:t>Un conducente deve effettuare 5 turni a settimana.</w:t>
             </w:r>
             <w:r>
               <w:rPr>
@@ -8591,21 +8479,7 @@
               <w:rPr>
                 <w:lang w:val="it-IT"/>
               </w:rPr>
-              <w:t xml:space="preserve">Un conducente deve effettuare </w:t>
-            </w:r>
-            <w:proofErr w:type="gramStart"/>
-            <w:r>
-              <w:rPr>
-                <w:lang w:val="it-IT"/>
-              </w:rPr>
-              <w:t>5</w:t>
-            </w:r>
-            <w:proofErr w:type="gramEnd"/>
-            <w:r>
-              <w:rPr>
-                <w:lang w:val="it-IT"/>
-              </w:rPr>
-              <w:t xml:space="preserve"> turni a settimana.</w:t>
+              <w:t>Un conducente deve effettuare 5 turni a settimana.</w:t>
             </w:r>
             <w:r>
               <w:rPr>
@@ -8999,6 +8873,12 @@
         <w:rPr>
           <w:lang w:val="it-IT"/>
         </w:rPr>
+        <w:t>, sviluppando uno schema concettuale per poi fare un merge delle varie macroaree in un unico schema concettuale finale</w:t>
+      </w:r>
+      <w:r>
+        <w:rPr>
+          <w:lang w:val="it-IT"/>
+        </w:rPr>
         <w:t>:</w:t>
       </w:r>
     </w:p>
@@ -9026,6 +8906,7 @@
     <w:p>
       <w:pPr>
         <w:ind w:left="360"/>
+        <w:jc w:val="center"/>
         <w:rPr>
           <w:lang w:val="it-IT"/>
         </w:rPr>
@@ -9036,10 +8917,10 @@
           <w:lang w:val="it-IT"/>
         </w:rPr>
         <w:drawing>
-          <wp:inline distT="0" distB="0" distL="0" distR="0" wp14:anchorId="6AF31B4B" wp14:editId="59FEB7CC">
-            <wp:extent cx="5895975" cy="2003034"/>
+          <wp:inline distT="0" distB="0" distL="0" distR="0" wp14:anchorId="11E0F902" wp14:editId="77807986">
+            <wp:extent cx="5931742" cy="5086350"/>
             <wp:effectExtent l="0" t="0" r="0" b="0"/>
-            <wp:docPr id="4" name="Immagine 4"/>
+            <wp:docPr id="3" name="Immagine 3"/>
             <wp:cNvGraphicFramePr>
               <a:graphicFrameLocks xmlns:a="http://schemas.openxmlformats.org/drawingml/2006/main" noChangeAspect="1"/>
             </wp:cNvGraphicFramePr>
@@ -9047,7 +8928,7 @@
               <a:graphicData uri="http://schemas.openxmlformats.org/drawingml/2006/picture">
                 <pic:pic xmlns:pic="http://schemas.openxmlformats.org/drawingml/2006/picture">
                   <pic:nvPicPr>
-                    <pic:cNvPr id="4" name="Immagine 4"/>
+                    <pic:cNvPr id="3" name="Immagine 3"/>
                     <pic:cNvPicPr/>
                   </pic:nvPicPr>
                   <pic:blipFill>
@@ -9065,7 +8946,7 @@
                   <pic:spPr>
                     <a:xfrm>
                       <a:off x="0" y="0"/>
-                      <a:ext cx="5910223" cy="2007875"/>
+                      <a:ext cx="5943763" cy="5096658"/>
                     </a:xfrm>
                     <a:prstGeom prst="rect">
                       <a:avLst/>
@@ -9104,39 +8985,109 @@
         <w:rPr>
           <w:lang w:val="it-IT"/>
         </w:rPr>
-        <w:t xml:space="preserve"> tratte a cui sono associati dei veicoli, inoltre è esplicitamente richiesto di mantenere informazioni sulla data di acquisto, storico di manutenzione e posizione (tramite dispositivo GPS) che deve essere aggiornata ogni </w:t>
-      </w:r>
-      <w:proofErr w:type="gramStart"/>
-      <w:r>
-        <w:rPr>
-          <w:lang w:val="it-IT"/>
-        </w:rPr>
-        <w:t>5</w:t>
-      </w:r>
-      <w:proofErr w:type="gramEnd"/>
-      <w:r>
-        <w:rPr>
-          <w:lang w:val="it-IT"/>
-        </w:rPr>
-        <w:t xml:space="preserve"> secondi</w:t>
-      </w:r>
-      <w:r>
-        <w:rPr>
-          <w:lang w:val="it-IT"/>
-        </w:rPr>
-        <w:t xml:space="preserve">, quindi questi sono aggiunti come attributi, inoltre la matricola è chiave in </w:t>
-      </w:r>
-      <w:r>
-        <w:rPr>
-          <w:lang w:val="it-IT"/>
-        </w:rPr>
-        <w:t>quanto</w:t>
-      </w:r>
-      <w:r>
-        <w:rPr>
-          <w:lang w:val="it-IT"/>
-        </w:rPr>
-        <w:t xml:space="preserve"> da specifica questa deve essere unica.</w:t>
+        <w:t xml:space="preserve"> tratte a cui sono associati dei veicoli, inoltre è esplicitamente richiesto di mantenere informazioni sulla data di acquisto, storico di manutenzione</w:t>
+      </w:r>
+      <w:r>
+        <w:rPr>
+          <w:lang w:val="it-IT"/>
+        </w:rPr>
+        <w:t>. L</w:t>
+      </w:r>
+      <w:r>
+        <w:rPr>
+          <w:lang w:val="it-IT"/>
+        </w:rPr>
+        <w:t xml:space="preserve">a matricola è </w:t>
+      </w:r>
+      <w:r>
+        <w:rPr>
+          <w:lang w:val="it-IT"/>
+        </w:rPr>
+        <w:t xml:space="preserve">stata scelta come </w:t>
+      </w:r>
+      <w:r>
+        <w:rPr>
+          <w:lang w:val="it-IT"/>
+        </w:rPr>
+        <w:t>chiave in quanto da specifica deve essere unica.</w:t>
+      </w:r>
+      <w:r>
+        <w:rPr>
+          <w:lang w:val="it-IT"/>
+        </w:rPr>
+        <w:t xml:space="preserve"> </w:t>
+      </w:r>
+      <w:r>
+        <w:rPr>
+          <w:lang w:val="it-IT"/>
+        </w:rPr>
+        <w:t>Poiché la</w:t>
+      </w:r>
+      <w:r>
+        <w:rPr>
+          <w:lang w:val="it-IT"/>
+        </w:rPr>
+        <w:t xml:space="preserve"> posizione </w:t>
+      </w:r>
+      <w:r>
+        <w:rPr>
+          <w:lang w:val="it-IT"/>
+        </w:rPr>
+        <w:t xml:space="preserve">del veicolo </w:t>
+      </w:r>
+      <w:r>
+        <w:rPr>
+          <w:lang w:val="it-IT"/>
+        </w:rPr>
+        <w:t xml:space="preserve">che deve essere </w:t>
+      </w:r>
+      <w:r>
+        <w:rPr>
+          <w:lang w:val="it-IT"/>
+        </w:rPr>
+        <w:t xml:space="preserve">tracciata </w:t>
+      </w:r>
+      <w:r>
+        <w:rPr>
+          <w:lang w:val="it-IT"/>
+        </w:rPr>
+        <w:t>aggiornata ogni 5 secondi</w:t>
+      </w:r>
+      <w:r>
+        <w:rPr>
+          <w:lang w:val="it-IT"/>
+        </w:rPr>
+        <w:t xml:space="preserve"> </w:t>
+      </w:r>
+      <w:r>
+        <w:rPr>
+          <w:lang w:val="it-IT"/>
+        </w:rPr>
+        <w:t>(tramite dispositivo GPS)</w:t>
+      </w:r>
+      <w:r>
+        <w:rPr>
+          <w:lang w:val="it-IT"/>
+        </w:rPr>
+        <w:t xml:space="preserve">, </w:t>
+      </w:r>
+      <w:r>
+        <w:rPr>
+          <w:lang w:val="it-IT"/>
+        </w:rPr>
+        <w:t>viene gestita tramite la relazione superato con l’entità Waypoint</w:t>
+      </w:r>
+      <w:r>
+        <w:rPr>
+          <w:lang w:val="it-IT"/>
+        </w:rPr>
+        <w:t xml:space="preserve"> definita più avanti</w:t>
+      </w:r>
+      <w:r>
+        <w:rPr>
+          <w:lang w:val="it-IT"/>
+        </w:rPr>
+        <w:t>.</w:t>
       </w:r>
     </w:p>
     <w:p>
@@ -9144,6 +9095,40 @@
         <w:pStyle w:val="Paragrafoelenco"/>
         <w:spacing w:line="276" w:lineRule="auto"/>
         <w:rPr>
+          <w:lang w:val="it-IT"/>
+        </w:rPr>
+      </w:pPr>
+      <w:r>
+        <w:rPr>
+          <w:lang w:val="it-IT"/>
+        </w:rPr>
+        <w:lastRenderedPageBreak/>
+        <w:t>Le specifiche</w:t>
+      </w:r>
+      <w:r>
+        <w:rPr>
+          <w:lang w:val="it-IT"/>
+        </w:rPr>
+        <w:t>, inoltre specificano che i veicoli devono coprire un determinato numero di tratte, questo è catturato dalla relazione copre con l’entità Tratta</w:t>
+      </w:r>
+      <w:r>
+        <w:rPr>
+          <w:lang w:val="it-IT"/>
+        </w:rPr>
+        <w:t xml:space="preserve"> definita più avanti</w:t>
+      </w:r>
+      <w:r>
+        <w:rPr>
+          <w:lang w:val="it-IT"/>
+        </w:rPr>
+        <w:t>.</w:t>
+      </w:r>
+    </w:p>
+    <w:p>
+      <w:pPr>
+        <w:pStyle w:val="Paragrafoelenco"/>
+        <w:spacing w:line="276" w:lineRule="auto"/>
+        <w:rPr>
           <w:b/>
           <w:bCs/>
           <w:lang w:val="it-IT"/>
@@ -9191,37 +9176,37 @@
         <w:rPr>
           <w:lang w:val="it-IT"/>
         </w:rPr>
-        <w:t xml:space="preserve">ratta, questa deve avere una </w:t>
-      </w:r>
-      <w:r>
-        <w:rPr>
-          <w:lang w:val="it-IT"/>
-        </w:rPr>
-        <w:t>qualche</w:t>
-      </w:r>
-      <w:r>
-        <w:rPr>
-          <w:lang w:val="it-IT"/>
-        </w:rPr>
-        <w:t xml:space="preserve"> tipologia di relazione con l’entità </w:t>
-      </w:r>
-      <w:r>
-        <w:rPr>
-          <w:lang w:val="it-IT"/>
-        </w:rPr>
-        <w:t>V</w:t>
-      </w:r>
-      <w:r>
-        <w:rPr>
-          <w:lang w:val="it-IT"/>
-        </w:rPr>
-        <w:t>eicolo</w:t>
-      </w:r>
-      <w:r>
-        <w:rPr>
-          <w:lang w:val="it-IT"/>
-        </w:rPr>
-        <w:t xml:space="preserve"> e con l’entità Fermata definita in più avanti. Inoltre, le specifiche differiscono tra Tratta e Tratta </w:t>
+        <w:t xml:space="preserve">ratta, questa </w:t>
+      </w:r>
+      <w:r>
+        <w:rPr>
+          <w:lang w:val="it-IT"/>
+        </w:rPr>
+        <w:t>secondo le specifiche ha un insieme di fermate, questo è catturato dalla relazione composizione</w:t>
+      </w:r>
+      <w:r>
+        <w:rPr>
+          <w:lang w:val="it-IT"/>
+        </w:rPr>
+        <w:t xml:space="preserve"> con l’entità </w:t>
+      </w:r>
+      <w:r>
+        <w:rPr>
+          <w:lang w:val="it-IT"/>
+        </w:rPr>
+        <w:t>Fermata definita più avanti</w:t>
+      </w:r>
+      <w:r>
+        <w:rPr>
+          <w:lang w:val="it-IT"/>
+        </w:rPr>
+        <w:t>. Poiché le specifiche non indicano nient’altro riguardante la tratta, si è inserito un attributo sintetico Numero come identificatore, ad indicare il numero della tratta.</w:t>
+      </w:r>
+      <w:r>
+        <w:rPr>
+          <w:lang w:val="it-IT"/>
+        </w:rPr>
+        <w:t xml:space="preserve"> Inoltre, le specifiche differiscono tra Tratta e Tratta </w:t>
       </w:r>
       <w:r>
         <w:rPr>
@@ -9233,55 +9218,79 @@
         <w:rPr>
           <w:lang w:val="it-IT"/>
         </w:rPr>
-        <w:t xml:space="preserve"> dovrà esistere anche quest’ultima come entità e si dovrà relazionare in qualche modo come </w:t>
-      </w:r>
-      <w:r>
-        <w:rPr>
-          <w:lang w:val="it-IT"/>
-        </w:rPr>
-        <w:t>T</w:t>
-      </w:r>
-      <w:r>
-        <w:rPr>
-          <w:lang w:val="it-IT"/>
-        </w:rPr>
-        <w:t xml:space="preserve">ratta. </w:t>
-      </w:r>
-      <w:r>
-        <w:rPr>
-          <w:lang w:val="it-IT"/>
-        </w:rPr>
-        <w:t>Una Tratta effettiva è identificata da un insieme di Waypoint; quindi, Tratta effettiva può essere una entità debole. Le specifiche non esplicitano nessun tipo di identificatore per l’entità Tratta</w:t>
-      </w:r>
-      <w:r>
-        <w:rPr>
-          <w:lang w:val="it-IT"/>
-        </w:rPr>
-        <w:t>, però si ha una struttura simile a quella per la tratta effettiva e i Waypoint</w:t>
-      </w:r>
-      <w:r>
-        <w:rPr>
-          <w:lang w:val="it-IT"/>
-        </w:rPr>
-        <w:t>; quindi, si valuta l’aggiunta di un attributo sintetico [codice tratta]</w:t>
-      </w:r>
-      <w:r>
-        <w:rPr>
-          <w:lang w:val="it-IT"/>
-        </w:rPr>
-        <w:t xml:space="preserve"> oppure Tratta come entità debole rispetto a Fermata</w:t>
+        <w:t xml:space="preserve"> dovrà esistere anche quest’ultima come entità</w:t>
+      </w:r>
+      <w:r>
+        <w:rPr>
+          <w:lang w:val="it-IT"/>
+        </w:rPr>
+        <w:t>. Queste due entità sono legate dalla relazione realizzazione</w:t>
+      </w:r>
+      <w:r>
+        <w:rPr>
+          <w:lang w:val="it-IT"/>
+        </w:rPr>
+        <w:t xml:space="preserve">. </w:t>
+      </w:r>
+      <w:r>
+        <w:rPr>
+          <w:lang w:val="it-IT"/>
+        </w:rPr>
+        <w:t>Una Tratta effettiva</w:t>
+      </w:r>
+      <w:r>
+        <w:rPr>
+          <w:lang w:val="it-IT"/>
+        </w:rPr>
+        <w:t>, secondo le specifiche,</w:t>
+      </w:r>
+      <w:r>
+        <w:rPr>
+          <w:lang w:val="it-IT"/>
+        </w:rPr>
+        <w:t xml:space="preserve"> è identificata da un insieme di </w:t>
+      </w:r>
+      <w:r>
+        <w:rPr>
+          <w:lang w:val="it-IT"/>
+        </w:rPr>
+        <w:t>w</w:t>
+      </w:r>
+      <w:r>
+        <w:rPr>
+          <w:lang w:val="it-IT"/>
+        </w:rPr>
+        <w:t xml:space="preserve">aypoint; quindi, Tratta effettiva </w:t>
+      </w:r>
+      <w:r>
+        <w:rPr>
+          <w:lang w:val="it-IT"/>
+        </w:rPr>
+        <w:t xml:space="preserve">è </w:t>
+      </w:r>
+      <w:r>
+        <w:rPr>
+          <w:lang w:val="it-IT"/>
+        </w:rPr>
+        <w:t>entità debole</w:t>
+      </w:r>
+      <w:r>
+        <w:rPr>
+          <w:lang w:val="it-IT"/>
+        </w:rPr>
+        <w:t xml:space="preserve"> rispetto all’entità Waypoint definita più avanti</w:t>
+      </w:r>
+      <w:r>
+        <w:rPr>
+          <w:lang w:val="it-IT"/>
+        </w:rPr>
+        <w:t>, ma è anche debole rispetto all’entità Tratta, in quanto è concettualmente la concretizzazione di un concetto astratto (vedi dizionario dei termini)</w:t>
       </w:r>
       <w:r>
         <w:rPr>
           <w:lang w:val="it-IT"/>
         </w:rPr>
         <w:t>.</w:t>
-      </w:r>
-      <w:r>
-        <w:rPr>
-          <w:lang w:val="it-IT"/>
-        </w:rPr>
-        <w:t xml:space="preserve"> </w:t>
       </w:r>
     </w:p>
     <w:p>
@@ -9486,8 +9495,25 @@
     <w:p>
       <w:pPr>
         <w:pStyle w:val="Paragrafoelenco"/>
+        <w:spacing w:line="276" w:lineRule="auto"/>
+        <w:rPr>
+          <w:lang w:val="it-IT"/>
+        </w:rPr>
+      </w:pPr>
+      <w:r>
+        <w:rPr>
+          <w:b/>
+          <w:bCs/>
+          <w:lang w:val="en-US"/>
+        </w:rPr>
+        <w:t>Regole aziendali:</w:t>
+      </w:r>
+    </w:p>
+    <w:p>
+      <w:pPr>
+        <w:pStyle w:val="Paragrafoelenco"/>
         <w:numPr>
-          <w:ilvl w:val="0"/>
+          <w:ilvl w:val="1"/>
           <w:numId w:val="11"/>
         </w:numPr>
         <w:spacing w:line="276" w:lineRule="auto"/>
@@ -9495,13 +9521,6 @@
           <w:lang w:val="it-IT"/>
         </w:rPr>
       </w:pPr>
-      <w:r>
-        <w:rPr>
-          <w:lang w:val="it-IT"/>
-        </w:rPr>
-        <w:lastRenderedPageBreak/>
-        <w:t>Utenti</w:t>
-      </w:r>
     </w:p>
     <w:p>
       <w:pPr>
@@ -9512,93 +9531,283 @@
         </w:numPr>
         <w:spacing w:line="276" w:lineRule="auto"/>
         <w:rPr>
-          <w:lang w:val="it-IT"/>
-        </w:rPr>
-      </w:pPr>
-      <w:r>
-        <w:rPr>
-          <w:lang w:val="it-IT"/>
-        </w:rPr>
-        <w:t>Turni e titoli di viaggio</w:t>
+          <w:b/>
+          <w:bCs/>
+          <w:lang w:val="it-IT"/>
+        </w:rPr>
+      </w:pPr>
+      <w:r>
+        <w:rPr>
+          <w:b/>
+          <w:bCs/>
+          <w:lang w:val="it-IT"/>
+        </w:rPr>
+        <w:t>Turni</w:t>
       </w:r>
     </w:p>
     <w:p>
       <w:pPr>
-        <w:rPr>
-          <w:lang w:val="it-IT"/>
-        </w:rPr>
-      </w:pPr>
+        <w:pStyle w:val="Paragrafoelenco"/>
+        <w:spacing w:line="276" w:lineRule="auto"/>
+        <w:rPr>
+          <w:b/>
+          <w:bCs/>
+          <w:lang w:val="it-IT"/>
+        </w:rPr>
+      </w:pPr>
+      <w:r>
+        <w:rPr>
+          <w:b/>
+          <w:bCs/>
+          <w:noProof/>
+          <w:lang w:val="it-IT"/>
+        </w:rPr>
+        <w:drawing>
+          <wp:inline distT="0" distB="0" distL="0" distR="0" wp14:anchorId="1B42BA4C" wp14:editId="6989399F">
+            <wp:extent cx="5696273" cy="3209925"/>
+            <wp:effectExtent l="0" t="0" r="0" b="0"/>
+            <wp:docPr id="5" name="Immagine 5"/>
+            <wp:cNvGraphicFramePr>
+              <a:graphicFrameLocks xmlns:a="http://schemas.openxmlformats.org/drawingml/2006/main" noChangeAspect="1"/>
+            </wp:cNvGraphicFramePr>
+            <a:graphic xmlns:a="http://schemas.openxmlformats.org/drawingml/2006/main">
+              <a:graphicData uri="http://schemas.openxmlformats.org/drawingml/2006/picture">
+                <pic:pic xmlns:pic="http://schemas.openxmlformats.org/drawingml/2006/picture">
+                  <pic:nvPicPr>
+                    <pic:cNvPr id="5" name="Immagine 5"/>
+                    <pic:cNvPicPr/>
+                  </pic:nvPicPr>
+                  <pic:blipFill>
+                    <a:blip r:embed="rId12">
+                      <a:extLst>
+                        <a:ext uri="{28A0092B-C50C-407E-A947-70E740481C1C}">
+                          <a14:useLocalDpi xmlns:a14="http://schemas.microsoft.com/office/drawing/2010/main" val="0"/>
+                        </a:ext>
+                      </a:extLst>
+                    </a:blip>
+                    <a:stretch>
+                      <a:fillRect/>
+                    </a:stretch>
+                  </pic:blipFill>
+                  <pic:spPr>
+                    <a:xfrm>
+                      <a:off x="0" y="0"/>
+                      <a:ext cx="5709028" cy="3217112"/>
+                    </a:xfrm>
+                    <a:prstGeom prst="rect">
+                      <a:avLst/>
+                    </a:prstGeom>
+                  </pic:spPr>
+                </pic:pic>
+              </a:graphicData>
+            </a:graphic>
+          </wp:inline>
+        </w:drawing>
+      </w:r>
     </w:p>
     <w:p>
       <w:pPr>
-        <w:pStyle w:val="Titolo3"/>
-        <w:rPr>
-          <w:lang w:val="it-IT"/>
-        </w:rPr>
-      </w:pPr>
-      <w:r>
-        <w:rPr>
-          <w:lang w:val="it-IT"/>
-        </w:rPr>
-        <w:t>Integrazione finale</w:t>
+        <w:pStyle w:val="Paragrafoelenco"/>
+        <w:spacing w:line="276" w:lineRule="auto"/>
+        <w:rPr>
+          <w:lang w:val="it-IT"/>
+        </w:rPr>
+      </w:pPr>
+      <w:r>
+        <w:rPr>
+          <w:lang w:val="it-IT"/>
+        </w:rPr>
+        <w:t>Conducente</w:t>
       </w:r>
     </w:p>
     <w:p>
       <w:pPr>
-        <w:pStyle w:val="Testocommento"/>
-        <w:rPr>
-          <w:lang w:val="it-IT"/>
-        </w:rPr>
-      </w:pPr>
-      <w:r>
-        <w:rPr>
-          <w:lang w:val="it-IT"/>
-        </w:rPr>
-        <w:t xml:space="preserve">Nell’integrazione finale delle varie parti dello schema E-R è possibile che si evidenzino dei </w:t>
-      </w:r>
-      <w:r>
-        <w:rPr>
-          <w:u w:val="single"/>
-          <w:lang w:val="it-IT"/>
-        </w:rPr>
-        <w:t>conflitti sui nomi</w:t>
-      </w:r>
-      <w:r>
-        <w:rPr>
-          <w:lang w:val="it-IT"/>
-        </w:rPr>
-        <w:t xml:space="preserve"> utilizzati e dei </w:t>
-      </w:r>
-      <w:r>
-        <w:rPr>
-          <w:u w:val="single"/>
-          <w:lang w:val="it-IT"/>
-        </w:rPr>
-        <w:t xml:space="preserve">conflitti </w:t>
-      </w:r>
-      <w:r>
-        <w:rPr>
-          <w:u w:val="single"/>
-          <w:lang w:val="it-IT"/>
-        </w:rPr>
-        <w:t>strutturali</w:t>
-      </w:r>
-      <w:r>
-        <w:rPr>
-          <w:lang w:val="it-IT"/>
-        </w:rPr>
-        <w:t>. Prima di riportare lo schema E-R finale, descrivere quali passi sono stati adottati per risolvere tali conflitti.</w:t>
+        <w:pStyle w:val="Paragrafoelenco"/>
+        <w:spacing w:line="276" w:lineRule="auto"/>
+        <w:rPr>
+          <w:lang w:val="it-IT"/>
+        </w:rPr>
+      </w:pPr>
+      <w:r>
+        <w:rPr>
+          <w:lang w:val="it-IT"/>
+        </w:rPr>
+        <w:t>Turno e Turno effettivo</w:t>
       </w:r>
     </w:p>
     <w:p>
       <w:pPr>
-        <w:rPr>
-          <w:lang w:val="it-IT"/>
-        </w:rPr>
-      </w:pPr>
+        <w:pStyle w:val="Paragrafoelenco"/>
+        <w:numPr>
+          <w:ilvl w:val="0"/>
+          <w:numId w:val="11"/>
+        </w:numPr>
+        <w:spacing w:line="276" w:lineRule="auto"/>
+        <w:rPr>
+          <w:lang w:val="it-IT"/>
+        </w:rPr>
+      </w:pPr>
+      <w:r>
+        <w:rPr>
+          <w:lang w:val="it-IT"/>
+        </w:rPr>
+        <w:t>T</w:t>
+      </w:r>
+      <w:r>
+        <w:rPr>
+          <w:lang w:val="it-IT"/>
+        </w:rPr>
+        <w:t>itoli di viaggio</w:t>
+      </w:r>
     </w:p>
     <w:p>
       <w:pPr>
+        <w:pStyle w:val="Paragrafoelenco"/>
+        <w:spacing w:line="276" w:lineRule="auto"/>
+        <w:rPr>
+          <w:lang w:val="it-IT"/>
+        </w:rPr>
+      </w:pPr>
+      <w:r>
+        <w:rPr>
+          <w:noProof/>
+          <w:lang w:val="it-IT"/>
+        </w:rPr>
+        <w:lastRenderedPageBreak/>
+        <w:drawing>
+          <wp:inline distT="0" distB="0" distL="0" distR="0" wp14:anchorId="7130C8E8" wp14:editId="4E923B25">
+            <wp:extent cx="5429250" cy="3438525"/>
+            <wp:effectExtent l="0" t="0" r="0" b="9525"/>
+            <wp:docPr id="6" name="Immagine 6"/>
+            <wp:cNvGraphicFramePr>
+              <a:graphicFrameLocks xmlns:a="http://schemas.openxmlformats.org/drawingml/2006/main" noChangeAspect="1"/>
+            </wp:cNvGraphicFramePr>
+            <a:graphic xmlns:a="http://schemas.openxmlformats.org/drawingml/2006/main">
+              <a:graphicData uri="http://schemas.openxmlformats.org/drawingml/2006/picture">
+                <pic:pic xmlns:pic="http://schemas.openxmlformats.org/drawingml/2006/picture">
+                  <pic:nvPicPr>
+                    <pic:cNvPr id="6" name="Immagine 6"/>
+                    <pic:cNvPicPr/>
+                  </pic:nvPicPr>
+                  <pic:blipFill>
+                    <a:blip r:embed="rId13">
+                      <a:extLst>
+                        <a:ext uri="{28A0092B-C50C-407E-A947-70E740481C1C}">
+                          <a14:useLocalDpi xmlns:a14="http://schemas.microsoft.com/office/drawing/2010/main" val="0"/>
+                        </a:ext>
+                      </a:extLst>
+                    </a:blip>
+                    <a:stretch>
+                      <a:fillRect/>
+                    </a:stretch>
+                  </pic:blipFill>
+                  <pic:spPr>
+                    <a:xfrm>
+                      <a:off x="0" y="0"/>
+                      <a:ext cx="5429250" cy="3438525"/>
+                    </a:xfrm>
+                    <a:prstGeom prst="rect">
+                      <a:avLst/>
+                    </a:prstGeom>
+                  </pic:spPr>
+                </pic:pic>
+              </a:graphicData>
+            </a:graphic>
+          </wp:inline>
+        </w:drawing>
+      </w:r>
+    </w:p>
+    <w:p>
+      <w:pPr>
+        <w:rPr>
+          <w:lang w:val="it-IT"/>
+        </w:rPr>
+      </w:pPr>
+      <w:r>
+        <w:rPr>
+          <w:lang w:val="it-IT"/>
+        </w:rPr>
+        <w:br w:type="page"/>
+      </w:r>
+    </w:p>
+    <w:p>
+      <w:pPr>
+        <w:rPr>
+          <w:lang w:val="it-IT"/>
+        </w:rPr>
+      </w:pPr>
+    </w:p>
+    <w:p>
+      <w:pPr>
+        <w:pStyle w:val="Titolo3"/>
+        <w:rPr>
+          <w:lang w:val="it-IT"/>
+        </w:rPr>
+      </w:pPr>
+      <w:r>
+        <w:rPr>
+          <w:lang w:val="it-IT"/>
+        </w:rPr>
+        <w:t>Integrazione finale</w:t>
+      </w:r>
+    </w:p>
+    <w:p>
+      <w:pPr>
+        <w:jc w:val="center"/>
+        <w:rPr>
+          <w:lang w:val="it-IT"/>
+        </w:rPr>
+      </w:pPr>
+      <w:r>
+        <w:rPr>
+          <w:noProof/>
+          <w:lang w:val="it-IT"/>
+        </w:rPr>
+        <w:drawing>
+          <wp:inline distT="0" distB="0" distL="0" distR="0" wp14:anchorId="16972D0C" wp14:editId="4F92DCD8">
+            <wp:extent cx="5593935" cy="8096242"/>
+            <wp:effectExtent l="0" t="0" r="6985" b="635"/>
+            <wp:docPr id="7" name="Immagine 7"/>
+            <wp:cNvGraphicFramePr>
+              <a:graphicFrameLocks xmlns:a="http://schemas.openxmlformats.org/drawingml/2006/main" noChangeAspect="1"/>
+            </wp:cNvGraphicFramePr>
+            <a:graphic xmlns:a="http://schemas.openxmlformats.org/drawingml/2006/main">
+              <a:graphicData uri="http://schemas.openxmlformats.org/drawingml/2006/picture">
+                <pic:pic xmlns:pic="http://schemas.openxmlformats.org/drawingml/2006/picture">
+                  <pic:nvPicPr>
+                    <pic:cNvPr id="7" name="Immagine 7"/>
+                    <pic:cNvPicPr/>
+                  </pic:nvPicPr>
+                  <pic:blipFill>
+                    <a:blip r:embed="rId14">
+                      <a:extLst>
+                        <a:ext uri="{28A0092B-C50C-407E-A947-70E740481C1C}">
+                          <a14:useLocalDpi xmlns:a14="http://schemas.microsoft.com/office/drawing/2010/main" val="0"/>
+                        </a:ext>
+                      </a:extLst>
+                    </a:blip>
+                    <a:stretch>
+                      <a:fillRect/>
+                    </a:stretch>
+                  </pic:blipFill>
+                  <pic:spPr>
+                    <a:xfrm>
+                      <a:off x="0" y="0"/>
+                      <a:ext cx="5593935" cy="8096242"/>
+                    </a:xfrm>
+                    <a:prstGeom prst="rect">
+                      <a:avLst/>
+                    </a:prstGeom>
+                  </pic:spPr>
+                </pic:pic>
+              </a:graphicData>
+            </a:graphic>
+          </wp:inline>
+        </w:drawing>
+      </w:r>
+    </w:p>
+    <w:p>
+      <w:pPr>
         <w:pStyle w:val="Titolo2"/>
         <w:rPr>
           <w:lang w:val="it-IT"/>
@@ -9608,6 +9817,7 @@
         <w:rPr>
           <w:lang w:val="it-IT"/>
         </w:rPr>
+        <w:lastRenderedPageBreak/>
         <w:t>Regole aziendali</w:t>
       </w:r>
     </w:p>
@@ -11375,23 +11585,7 @@
           <w:color w:val="1A1A1A" w:themeColor="background1" w:themeShade="1A"/>
           <w:lang w:val="it-IT"/>
         </w:rPr>
-        <w:t xml:space="preserve">Mostrare e commentare le </w:t>
-      </w:r>
-      <w:proofErr w:type="spellStart"/>
-      <w:r>
-        <w:rPr>
-          <w:color w:val="1A1A1A" w:themeColor="background1" w:themeShade="1A"/>
-          <w:lang w:val="it-IT"/>
-        </w:rPr>
-        <w:t>stored</w:t>
-      </w:r>
-      <w:proofErr w:type="spellEnd"/>
-      <w:r>
-        <w:rPr>
-          <w:color w:val="1A1A1A" w:themeColor="background1" w:themeShade="1A"/>
-          <w:lang w:val="it-IT"/>
-        </w:rPr>
-        <w:t xml:space="preserve"> procedure che sono state realizzate per implementare la logica applicativa delle operazioni sui dati, evidenziando quando (e perché) sono state realizzate operazioni transazionali complesse.</w:t>
+        <w:t>Mostrare e commentare le stored procedure che sono state realizzate per implementare la logica applicativa delle operazioni sui dati, evidenziando quando (e perché) sono state realizzate operazioni transazionali complesse.</w:t>
       </w:r>
     </w:p>
     <w:p>
@@ -11452,23 +11646,7 @@
           <w:color w:val="1A1A1A" w:themeColor="background1" w:themeShade="1A"/>
           <w:lang w:val="it-IT"/>
         </w:rPr>
-        <w:t xml:space="preserve">Riportare il codice SQL necessario ad istanziare lo schema del DB. Le </w:t>
-      </w:r>
-      <w:proofErr w:type="spellStart"/>
-      <w:r>
-        <w:rPr>
-          <w:color w:val="1A1A1A" w:themeColor="background1" w:themeShade="1A"/>
-          <w:lang w:val="it-IT"/>
-        </w:rPr>
-        <w:t>stored</w:t>
-      </w:r>
-      <w:proofErr w:type="spellEnd"/>
-      <w:r>
-        <w:rPr>
-          <w:color w:val="1A1A1A" w:themeColor="background1" w:themeShade="1A"/>
-          <w:lang w:val="it-IT"/>
-        </w:rPr>
-        <w:t xml:space="preserve"> procedure, le viste, i trigger, gli eventi e tutto quello che è stato già inserito all’interno della relazione di progetto nelle sezioni precedenti </w:t>
+        <w:t xml:space="preserve">Riportare il codice SQL necessario ad istanziare lo schema del DB. Le stored procedure, le viste, i trigger, gli eventi e tutto quello che è stato già inserito all’interno della relazione di progetto nelle sezioni precedenti </w:t>
       </w:r>
       <w:r>
         <w:rPr>
@@ -11560,23 +11738,7 @@
           <w:color w:val="1A1A1A" w:themeColor="background1" w:themeShade="1A"/>
           <w:lang w:val="it-IT"/>
         </w:rPr>
-        <w:t xml:space="preserve">Riportare (correttamente formattato) il codice C del </w:t>
-      </w:r>
-      <w:proofErr w:type="spellStart"/>
-      <w:r>
-        <w:rPr>
-          <w:color w:val="1A1A1A" w:themeColor="background1" w:themeShade="1A"/>
-          <w:lang w:val="it-IT"/>
-        </w:rPr>
-        <w:t>thin</w:t>
-      </w:r>
-      <w:proofErr w:type="spellEnd"/>
-      <w:r>
-        <w:rPr>
-          <w:color w:val="1A1A1A" w:themeColor="background1" w:themeShade="1A"/>
-          <w:lang w:val="it-IT"/>
-        </w:rPr>
-        <w:t xml:space="preserve"> client realizzato per interagire con la base di dati.</w:t>
+        <w:t>Riportare (correttamente formattato) il codice C del thin client realizzato per interagire con la base di dati.</w:t>
       </w:r>
     </w:p>
     <w:p>
@@ -11634,8 +11796,8 @@
       </w:pPr>
     </w:p>
     <w:sectPr>
-      <w:headerReference w:type="default" r:id="rId12"/>
-      <w:footerReference w:type="default" r:id="rId13"/>
+      <w:headerReference w:type="default" r:id="rId15"/>
+      <w:footerReference w:type="default" r:id="rId16"/>
       <w:type w:val="continuous"/>
       <w:pgSz w:w="11906" w:h="16838"/>
       <w:pgMar w:top="1440" w:right="1080" w:bottom="1440" w:left="1080" w:header="539" w:footer="567" w:gutter="0"/>
@@ -12571,7 +12733,7 @@
         <w:rFonts w:hint="default"/>
       </w:rPr>
     </w:lvl>
-    <w:lvl w:ilvl="1" w:tplc="04100019" w:tentative="1">
+    <w:lvl w:ilvl="1" w:tplc="04100019">
       <w:start w:val="1"/>
       <w:numFmt w:val="lowerLetter"/>
       <w:lvlText w:val="%2."/>
@@ -15193,10 +15355,6 @@
 </file>
 
 <file path=customXml/item1.xml><?xml version="1.0" encoding="utf-8"?>
-<b:Sources xmlns:b="http://schemas.openxmlformats.org/officeDocument/2006/bibliography" xmlns="http://schemas.openxmlformats.org/officeDocument/2006/bibliography" SelectedStyle="\APASixthEditionOfficeOnline.xsl" StyleName="APA" Version="6"/>
-</file>
-
-<file path=customXml/item2.xml><?xml version="1.0" encoding="utf-8"?>
 <s:customData xmlns="http://www.wps.cn/officeDocument/2013/wpsCustomData" xmlns:s="http://www.wps.cn/officeDocument/2013/wpsCustomData">
   <customSectProps>
     <customSectPr/>
@@ -15204,18 +15362,22 @@
 </s:customData>
 </file>
 
+<file path=customXml/item2.xml><?xml version="1.0" encoding="utf-8"?>
+<b:Sources xmlns:b="http://schemas.openxmlformats.org/officeDocument/2006/bibliography" xmlns="http://schemas.openxmlformats.org/officeDocument/2006/bibliography" SelectedStyle="\APASixthEditionOfficeOnline.xsl" StyleName="APA" Version="6"/>
+</file>
+
 <file path=customXml/itemProps1.xml><?xml version="1.0" encoding="utf-8"?>
+<ds:datastoreItem xmlns:ds="http://schemas.openxmlformats.org/officeDocument/2006/customXml" ds:itemID="{B1977F7D-205B-4081-913C-38D41E755F92}">
+  <ds:schemaRefs>
+    <ds:schemaRef ds:uri="http://www.wps.cn/officeDocument/2013/wpsCustomData"/>
+  </ds:schemaRefs>
+</ds:datastoreItem>
+</file>
+
+<file path=customXml/itemProps2.xml><?xml version="1.0" encoding="utf-8"?>
 <ds:datastoreItem xmlns:ds="http://schemas.openxmlformats.org/officeDocument/2006/customXml" ds:itemID="{9FEC2183-5130-4472-9D56-B8E9D2BD4737}">
   <ds:schemaRefs>
     <ds:schemaRef ds:uri="http://schemas.openxmlformats.org/officeDocument/2006/bibliography"/>
   </ds:schemaRefs>
 </ds:datastoreItem>
-</file>
-
-<file path=customXml/itemProps2.xml><?xml version="1.0" encoding="utf-8"?>
-<ds:datastoreItem xmlns:ds="http://schemas.openxmlformats.org/officeDocument/2006/customXml" ds:itemID="{B1977F7D-205B-4081-913C-38D41E755F92}">
-  <ds:schemaRefs>
-    <ds:schemaRef ds:uri="http://www.wps.cn/officeDocument/2013/wpsCustomData"/>
-  </ds:schemaRefs>
-</ds:datastoreItem>
 </file>
</xml_diff>